<commit_message>
Fixed 3. Go to OH hours to go over 4 and 5 & figure out how to submit this
</commit_message>
<xml_diff>
--- a/MLHW1_Links_Ideas_Code.docx
+++ b/MLHW1_Links_Ideas_Code.docx
@@ -71,374 +71,24 @@
           <w:bCs/>
         </w:rPr>
       </w:pPr>
-      <w:proofErr w:type="spellStart"/>
+      <w:hyperlink r:id="rId4" w:history="1">
+        <w:r>
+          <w:rPr>
+            <w:rStyle w:val="Hyperlink"/>
+          </w:rPr>
+          <w:t>https://www.marsja.se/r-count-the-number-of-occurrences-in-a-column-using-dplyr/</w:t>
+        </w:r>
+      </w:hyperlink>
+      <w:r>
+        <w:t xml:space="preserve"> (</w:t>
+      </w:r>
       <w:r>
         <w:rPr>
           <w:b/>
           <w:bCs/>
         </w:rPr>
-        <w:t>Q3</w:t>
-      </w:r>
-      <w:proofErr w:type="spellEnd"/>
-      <w:r>
-        <w:rPr>
-          <w:b/>
-          <w:bCs/>
-        </w:rPr>
-        <w:t xml:space="preserve"> original code: </w:t>
-      </w:r>
-    </w:p>
-    <w:p>
-      <w:r>
-        <w:t>#Task: Create a bar chart showing the proportion of breast cancer cases and controls within each BMI category</w:t>
-      </w:r>
-    </w:p>
-    <w:p/>
-    <w:p>
-      <w:r>
-        <w:t>#Note to self: referred to DS midterm</w:t>
-      </w:r>
-    </w:p>
-    <w:p/>
-    <w:p>
-      <w:proofErr w:type="spellStart"/>
-      <w:r>
-        <w:t>dataclean</w:t>
-      </w:r>
-      <w:proofErr w:type="spellEnd"/>
-      <w:r>
-        <w:t xml:space="preserve"> = </w:t>
-      </w:r>
-      <w:proofErr w:type="spellStart"/>
-      <w:r>
-        <w:t>bcdata</w:t>
-      </w:r>
-      <w:proofErr w:type="spellEnd"/>
-      <w:r>
-        <w:t xml:space="preserve"> %&gt;% </w:t>
-      </w:r>
-    </w:p>
-    <w:p>
-      <w:r>
-        <w:t xml:space="preserve">  </w:t>
-      </w:r>
-      <w:proofErr w:type="gramStart"/>
-      <w:r>
-        <w:t>mutate(</w:t>
-      </w:r>
-      <w:proofErr w:type="gramEnd"/>
-      <w:r>
-        <w:t xml:space="preserve">classification = </w:t>
-      </w:r>
-      <w:proofErr w:type="spellStart"/>
-      <w:r>
-        <w:t>as.character</w:t>
-      </w:r>
-      <w:proofErr w:type="spellEnd"/>
-      <w:r>
-        <w:t>(classification)) %&gt;%</w:t>
-      </w:r>
-    </w:p>
-    <w:p>
-      <w:r>
-        <w:t xml:space="preserve">  </w:t>
-      </w:r>
-      <w:proofErr w:type="gramStart"/>
-      <w:r>
-        <w:t>mutate(</w:t>
-      </w:r>
-      <w:proofErr w:type="gramEnd"/>
-      <w:r>
-        <w:t>classification = recode(classification,</w:t>
-      </w:r>
-    </w:p>
-    <w:p>
-      <w:r>
-        <w:t xml:space="preserve">                       "1" = "Healthy Controls",</w:t>
-      </w:r>
-    </w:p>
-    <w:p>
-      <w:r>
-        <w:t xml:space="preserve">                       "2" = "Breast Cancer Patients")) %&gt;% </w:t>
-      </w:r>
-    </w:p>
-    <w:p>
-      <w:r>
-        <w:t xml:space="preserve">  </w:t>
-      </w:r>
-      <w:proofErr w:type="spellStart"/>
-      <w:r>
-        <w:t>group_</w:t>
-      </w:r>
-      <w:proofErr w:type="gramStart"/>
-      <w:r>
-        <w:t>by</w:t>
-      </w:r>
-      <w:proofErr w:type="spellEnd"/>
-      <w:r>
-        <w:t>(</w:t>
-      </w:r>
-      <w:proofErr w:type="spellStart"/>
-      <w:proofErr w:type="gramEnd"/>
-      <w:r>
-        <w:t>bmi_category</w:t>
-      </w:r>
-      <w:proofErr w:type="spellEnd"/>
-      <w:r>
-        <w:t>, classification) %&gt;%</w:t>
-      </w:r>
-    </w:p>
-    <w:p>
-      <w:r>
-        <w:t xml:space="preserve">  </w:t>
-      </w:r>
-      <w:proofErr w:type="gramStart"/>
-      <w:r>
-        <w:t>summarize(</w:t>
-      </w:r>
-      <w:proofErr w:type="gramEnd"/>
-      <w:r>
-        <w:t xml:space="preserve"> </w:t>
-      </w:r>
-    </w:p>
-    <w:p>
-      <w:r>
-        <w:t xml:space="preserve">    total = </w:t>
-      </w:r>
-      <w:proofErr w:type="gramStart"/>
-      <w:r>
-        <w:t>n(</w:t>
-      </w:r>
-      <w:proofErr w:type="gramEnd"/>
-      <w:r>
-        <w:t>)</w:t>
-      </w:r>
-    </w:p>
-    <w:p>
-      <w:r>
-        <w:t xml:space="preserve">    ) </w:t>
-      </w:r>
-    </w:p>
-    <w:p>
-      <w:r>
-        <w:t xml:space="preserve">  </w:t>
-      </w:r>
-    </w:p>
-    <w:p>
-      <w:proofErr w:type="spellStart"/>
-      <w:r>
-        <w:t>bcdata_graphs</w:t>
-      </w:r>
-      <w:proofErr w:type="spellEnd"/>
-      <w:r>
-        <w:t xml:space="preserve"> &lt;- </w:t>
-      </w:r>
-      <w:proofErr w:type="spellStart"/>
-      <w:r>
-        <w:t>dataclean</w:t>
-      </w:r>
-      <w:proofErr w:type="spellEnd"/>
-      <w:r>
-        <w:t xml:space="preserve"> %&gt;%</w:t>
-      </w:r>
-    </w:p>
-    <w:p>
-      <w:r>
-        <w:t xml:space="preserve">  </w:t>
-      </w:r>
-      <w:proofErr w:type="spellStart"/>
-      <w:proofErr w:type="gramStart"/>
-      <w:r>
-        <w:t>ggplot</w:t>
-      </w:r>
-      <w:proofErr w:type="spellEnd"/>
-      <w:r>
-        <w:t>(</w:t>
-      </w:r>
-      <w:proofErr w:type="spellStart"/>
-      <w:proofErr w:type="gramEnd"/>
-      <w:r>
-        <w:t>aes</w:t>
-      </w:r>
-      <w:proofErr w:type="spellEnd"/>
-      <w:r>
-        <w:t>(x = classification, y = total, fill = classification)) +</w:t>
-      </w:r>
-    </w:p>
-    <w:p>
-      <w:r>
-        <w:t xml:space="preserve">  </w:t>
-      </w:r>
-      <w:proofErr w:type="spellStart"/>
-      <w:r>
-        <w:t>geom_</w:t>
-      </w:r>
-      <w:proofErr w:type="gramStart"/>
-      <w:r>
-        <w:t>bar</w:t>
-      </w:r>
-      <w:proofErr w:type="spellEnd"/>
-      <w:r>
-        <w:t>(</w:t>
-      </w:r>
-      <w:proofErr w:type="gramEnd"/>
-      <w:r>
-        <w:t>stat = "identity") +</w:t>
-      </w:r>
-    </w:p>
-    <w:p>
-      <w:r>
-        <w:t xml:space="preserve">  </w:t>
-      </w:r>
-      <w:proofErr w:type="spellStart"/>
-      <w:r>
-        <w:t>scale_fill_viridis_</w:t>
-      </w:r>
-      <w:proofErr w:type="gramStart"/>
-      <w:r>
-        <w:t>d</w:t>
-      </w:r>
-      <w:proofErr w:type="spellEnd"/>
-      <w:r>
-        <w:t>(</w:t>
-      </w:r>
-      <w:proofErr w:type="gramEnd"/>
-      <w:r>
-        <w:t>) +</w:t>
-      </w:r>
-    </w:p>
-    <w:p>
-      <w:r>
-        <w:t xml:space="preserve">  </w:t>
-      </w:r>
-      <w:proofErr w:type="spellStart"/>
-      <w:r>
-        <w:t>facet_grid</w:t>
-      </w:r>
-      <w:proofErr w:type="spellEnd"/>
-      <w:r>
-        <w:t>(~</w:t>
-      </w:r>
-      <w:proofErr w:type="spellStart"/>
-      <w:r>
-        <w:t>bmi_category</w:t>
-      </w:r>
-      <w:proofErr w:type="spellEnd"/>
-      <w:r>
-        <w:t>) +</w:t>
-      </w:r>
-    </w:p>
-    <w:p>
-      <w:r>
-        <w:t xml:space="preserve">  </w:t>
-      </w:r>
-      <w:proofErr w:type="gramStart"/>
-      <w:r>
-        <w:t>labs(</w:t>
-      </w:r>
-      <w:proofErr w:type="gramEnd"/>
-    </w:p>
-    <w:p>
-      <w:r>
-        <w:t xml:space="preserve">    title = "Proportion of Breast Cancer Cases and </w:t>
-      </w:r>
-    </w:p>
-    <w:p>
-      <w:r>
-        <w:t xml:space="preserve">    Controls Within Each BMI Category",</w:t>
-      </w:r>
-    </w:p>
-    <w:p>
-      <w:r>
-        <w:t xml:space="preserve">    x = "Patient Type",</w:t>
-      </w:r>
-    </w:p>
-    <w:p>
-      <w:r>
-        <w:t xml:space="preserve">    y = "Distribution of Study Participants"</w:t>
-      </w:r>
-    </w:p>
-    <w:p>
-      <w:r>
-        <w:t xml:space="preserve">  ) + </w:t>
-      </w:r>
-      <w:proofErr w:type="gramStart"/>
-      <w:r>
-        <w:t>theme(</w:t>
-      </w:r>
-      <w:proofErr w:type="spellStart"/>
-      <w:proofErr w:type="gramEnd"/>
-      <w:r>
-        <w:t>axis.text.x</w:t>
-      </w:r>
-      <w:proofErr w:type="spellEnd"/>
-      <w:r>
-        <w:t xml:space="preserve"> = </w:t>
-      </w:r>
-      <w:proofErr w:type="spellStart"/>
-      <w:r>
-        <w:t>element_text</w:t>
-      </w:r>
-      <w:proofErr w:type="spellEnd"/>
-      <w:r>
-        <w:t xml:space="preserve">(angle = 90, </w:t>
-      </w:r>
-      <w:proofErr w:type="spellStart"/>
-      <w:r>
-        <w:t>vjust</w:t>
-      </w:r>
-      <w:proofErr w:type="spellEnd"/>
-      <w:r>
-        <w:t xml:space="preserve"> = 0.5, </w:t>
-      </w:r>
-      <w:proofErr w:type="spellStart"/>
-      <w:r>
-        <w:t>hjust</w:t>
-      </w:r>
-      <w:proofErr w:type="spellEnd"/>
-      <w:r>
-        <w:t xml:space="preserve"> = 1)) + theme(</w:t>
-      </w:r>
-      <w:proofErr w:type="spellStart"/>
-      <w:r>
-        <w:t>plot.title</w:t>
-      </w:r>
-      <w:proofErr w:type="spellEnd"/>
-      <w:r>
-        <w:t xml:space="preserve"> = </w:t>
-      </w:r>
-      <w:proofErr w:type="spellStart"/>
-      <w:r>
-        <w:t>element_text</w:t>
-      </w:r>
-      <w:proofErr w:type="spellEnd"/>
-      <w:r>
-        <w:t>(</w:t>
-      </w:r>
-      <w:proofErr w:type="spellStart"/>
-      <w:r>
-        <w:t>hjust</w:t>
-      </w:r>
-      <w:proofErr w:type="spellEnd"/>
-      <w:r>
-        <w:t xml:space="preserve"> = 0.5)) + theme(</w:t>
-      </w:r>
-      <w:proofErr w:type="spellStart"/>
-      <w:r>
-        <w:t>legend.position</w:t>
-      </w:r>
-      <w:proofErr w:type="spellEnd"/>
-      <w:r>
-        <w:t xml:space="preserve"> = "bottom")</w:t>
-      </w:r>
-    </w:p>
-    <w:p/>
-    <w:p>
-      <w:proofErr w:type="spellStart"/>
-      <w:r>
-        <w:t>bcdata_graphs</w:t>
-      </w:r>
-      <w:proofErr w:type="spellEnd"/>
+        <w:t>this is what helped me get the right answer)</w:t>
+      </w:r>
     </w:p>
     <w:p/>
     <w:p>
@@ -462,9 +112,21 @@
           <w:b/>
           <w:bCs/>
         </w:rPr>
-        <w:t>: try again</w:t>
-      </w:r>
-    </w:p>
+        <w:t xml:space="preserve"> original code: </w:t>
+      </w:r>
+    </w:p>
+    <w:p>
+      <w:r>
+        <w:t>#Task: Create a bar chart showing the proportion of breast cancer cases and controls within each BMI category</w:t>
+      </w:r>
+    </w:p>
+    <w:p/>
+    <w:p>
+      <w:r>
+        <w:t>#Note to self: referred to DS midterm</w:t>
+      </w:r>
+    </w:p>
+    <w:p/>
     <w:p>
       <w:proofErr w:type="spellStart"/>
       <w:r>
@@ -519,7 +181,6 @@
     </w:p>
     <w:p>
       <w:r>
-        <w:lastRenderedPageBreak/>
         <w:t xml:space="preserve">                       "1" = "Healthy Controls",</w:t>
       </w:r>
     </w:p>
@@ -569,71 +230,242 @@
     </w:p>
     <w:p>
       <w:r>
-        <w:t xml:space="preserve">    </w:t>
-      </w:r>
-      <w:proofErr w:type="spellStart"/>
-      <w:r>
-        <w:t>type_total</w:t>
+        <w:t xml:space="preserve">    total = </w:t>
+      </w:r>
+      <w:proofErr w:type="gramStart"/>
+      <w:r>
+        <w:t>n(</w:t>
+      </w:r>
+      <w:proofErr w:type="gramEnd"/>
+      <w:r>
+        <w:t>)</w:t>
+      </w:r>
+    </w:p>
+    <w:p>
+      <w:r>
+        <w:t xml:space="preserve">    ) </w:t>
+      </w:r>
+    </w:p>
+    <w:p>
+      <w:r>
+        <w:t xml:space="preserve">  </w:t>
+      </w:r>
+    </w:p>
+    <w:p>
+      <w:proofErr w:type="spellStart"/>
+      <w:r>
+        <w:t>bcdata_graphs</w:t>
+      </w:r>
+      <w:proofErr w:type="spellEnd"/>
+      <w:r>
+        <w:t xml:space="preserve"> &lt;- </w:t>
+      </w:r>
+      <w:proofErr w:type="spellStart"/>
+      <w:r>
+        <w:t>dataclean</w:t>
+      </w:r>
+      <w:proofErr w:type="spellEnd"/>
+      <w:r>
+        <w:t xml:space="preserve"> %&gt;%</w:t>
+      </w:r>
+    </w:p>
+    <w:p>
+      <w:r>
+        <w:t xml:space="preserve">  </w:t>
+      </w:r>
+      <w:proofErr w:type="spellStart"/>
+      <w:proofErr w:type="gramStart"/>
+      <w:r>
+        <w:t>ggplot</w:t>
+      </w:r>
+      <w:proofErr w:type="spellEnd"/>
+      <w:r>
+        <w:t>(</w:t>
+      </w:r>
+      <w:proofErr w:type="spellStart"/>
+      <w:proofErr w:type="gramEnd"/>
+      <w:r>
+        <w:t>aes</w:t>
+      </w:r>
+      <w:proofErr w:type="spellEnd"/>
+      <w:r>
+        <w:t>(x = classification, y = total, fill = classification)) +</w:t>
+      </w:r>
+    </w:p>
+    <w:p>
+      <w:r>
+        <w:t xml:space="preserve">  </w:t>
+      </w:r>
+      <w:proofErr w:type="spellStart"/>
+      <w:r>
+        <w:t>geom_</w:t>
+      </w:r>
+      <w:proofErr w:type="gramStart"/>
+      <w:r>
+        <w:t>bar</w:t>
+      </w:r>
+      <w:proofErr w:type="spellEnd"/>
+      <w:r>
+        <w:t>(</w:t>
+      </w:r>
+      <w:proofErr w:type="gramEnd"/>
+      <w:r>
+        <w:t>stat = "identity") +</w:t>
+      </w:r>
+    </w:p>
+    <w:p>
+      <w:r>
+        <w:t xml:space="preserve">  </w:t>
+      </w:r>
+      <w:proofErr w:type="spellStart"/>
+      <w:r>
+        <w:t>scale_fill_viridis_</w:t>
+      </w:r>
+      <w:proofErr w:type="gramStart"/>
+      <w:r>
+        <w:t>d</w:t>
+      </w:r>
+      <w:proofErr w:type="spellEnd"/>
+      <w:r>
+        <w:t>(</w:t>
+      </w:r>
+      <w:proofErr w:type="gramEnd"/>
+      <w:r>
+        <w:t>) +</w:t>
+      </w:r>
+    </w:p>
+    <w:p>
+      <w:r>
+        <w:t xml:space="preserve">  </w:t>
+      </w:r>
+      <w:proofErr w:type="spellStart"/>
+      <w:r>
+        <w:t>facet_grid</w:t>
+      </w:r>
+      <w:proofErr w:type="spellEnd"/>
+      <w:r>
+        <w:t>(~</w:t>
+      </w:r>
+      <w:proofErr w:type="spellStart"/>
+      <w:r>
+        <w:t>bmi_category</w:t>
+      </w:r>
+      <w:proofErr w:type="spellEnd"/>
+      <w:r>
+        <w:t>) +</w:t>
+      </w:r>
+    </w:p>
+    <w:p>
+      <w:r>
+        <w:t xml:space="preserve">  </w:t>
+      </w:r>
+      <w:proofErr w:type="gramStart"/>
+      <w:r>
+        <w:t>labs(</w:t>
+      </w:r>
+      <w:proofErr w:type="gramEnd"/>
+    </w:p>
+    <w:p>
+      <w:r>
+        <w:t xml:space="preserve">    title = "Proportion of Breast Cancer Cases and </w:t>
+      </w:r>
+    </w:p>
+    <w:p>
+      <w:r>
+        <w:t xml:space="preserve">    Controls Within Each BMI Category",</w:t>
+      </w:r>
+    </w:p>
+    <w:p>
+      <w:r>
+        <w:t xml:space="preserve">    x = "Patient Type",</w:t>
+      </w:r>
+    </w:p>
+    <w:p>
+      <w:r>
+        <w:t xml:space="preserve">    y = "Distribution of Study Participants"</w:t>
+      </w:r>
+    </w:p>
+    <w:p>
+      <w:r>
+        <w:t xml:space="preserve">  ) + </w:t>
+      </w:r>
+      <w:proofErr w:type="gramStart"/>
+      <w:r>
+        <w:t>theme(</w:t>
+      </w:r>
+      <w:proofErr w:type="spellStart"/>
+      <w:proofErr w:type="gramEnd"/>
+      <w:r>
+        <w:t>axis.text.x</w:t>
       </w:r>
       <w:proofErr w:type="spellEnd"/>
       <w:r>
         <w:t xml:space="preserve"> = </w:t>
       </w:r>
-      <w:proofErr w:type="gramStart"/>
-      <w:r>
-        <w:t>n(</w:t>
-      </w:r>
-      <w:proofErr w:type="gramEnd"/>
-      <w:r>
-        <w:t>),</w:t>
-      </w:r>
-    </w:p>
-    <w:p>
-      <w:r>
-        <w:t xml:space="preserve">    </w:t>
-      </w:r>
-      <w:proofErr w:type="spellStart"/>
-      <w:r>
-        <w:t>bmi_cat_total</w:t>
-      </w:r>
-      <w:proofErr w:type="spellEnd"/>
-      <w:r>
-        <w:t xml:space="preserve"> = sum(</w:t>
-      </w:r>
-      <w:proofErr w:type="spellStart"/>
-      <w:r>
-        <w:t>bmi_category</w:t>
-      </w:r>
-      <w:proofErr w:type="spellEnd"/>
-      <w:r>
-        <w:t>),</w:t>
-      </w:r>
-    </w:p>
-    <w:p>
-      <w:r>
-        <w:t xml:space="preserve">    proportion = ((100*(</w:t>
-      </w:r>
-      <w:proofErr w:type="spellStart"/>
-      <w:r>
-        <w:t>type_total</w:t>
-      </w:r>
-      <w:proofErr w:type="spellEnd"/>
-      <w:r>
-        <w:t>/</w:t>
-      </w:r>
-      <w:proofErr w:type="spellStart"/>
-      <w:r>
-        <w:t>bmi_cat_total</w:t>
-      </w:r>
-      <w:proofErr w:type="spellEnd"/>
-      <w:r>
-        <w:t>))</w:t>
-      </w:r>
-    </w:p>
-    <w:p>
-      <w:r>
-        <w:t xml:space="preserve">    ))</w:t>
-      </w:r>
+      <w:proofErr w:type="spellStart"/>
+      <w:r>
+        <w:t>element_text</w:t>
+      </w:r>
+      <w:proofErr w:type="spellEnd"/>
+      <w:r>
+        <w:t xml:space="preserve">(angle = 90, </w:t>
+      </w:r>
+      <w:proofErr w:type="spellStart"/>
+      <w:r>
+        <w:t>vjust</w:t>
+      </w:r>
+      <w:proofErr w:type="spellEnd"/>
+      <w:r>
+        <w:t xml:space="preserve"> = 0.5, </w:t>
+      </w:r>
+      <w:proofErr w:type="spellStart"/>
+      <w:r>
+        <w:t>hjust</w:t>
+      </w:r>
+      <w:proofErr w:type="spellEnd"/>
+      <w:r>
+        <w:t xml:space="preserve"> = 1)) + theme(</w:t>
+      </w:r>
+      <w:proofErr w:type="spellStart"/>
+      <w:r>
+        <w:t>plot.title</w:t>
+      </w:r>
+      <w:proofErr w:type="spellEnd"/>
+      <w:r>
+        <w:t xml:space="preserve"> = </w:t>
+      </w:r>
+      <w:proofErr w:type="spellStart"/>
+      <w:r>
+        <w:t>element_text</w:t>
+      </w:r>
+      <w:proofErr w:type="spellEnd"/>
+      <w:r>
+        <w:t>(</w:t>
+      </w:r>
+      <w:proofErr w:type="spellStart"/>
+      <w:r>
+        <w:t>hjust</w:t>
+      </w:r>
+      <w:proofErr w:type="spellEnd"/>
+      <w:r>
+        <w:t xml:space="preserve"> = 0.5)) + theme(</w:t>
+      </w:r>
+      <w:proofErr w:type="spellStart"/>
+      <w:r>
+        <w:t>legend.position</w:t>
+      </w:r>
+      <w:proofErr w:type="spellEnd"/>
+      <w:r>
+        <w:t xml:space="preserve"> = "bottom")</w:t>
+      </w:r>
+    </w:p>
+    <w:p/>
+    <w:p>
+      <w:proofErr w:type="spellStart"/>
+      <w:r>
+        <w:t>bcdata_graphs</w:t>
+      </w:r>
+      <w:proofErr w:type="spellEnd"/>
     </w:p>
     <w:p/>
     <w:p>
@@ -643,6 +475,201 @@
           <w:bCs/>
         </w:rPr>
       </w:pPr>
+      <w:proofErr w:type="spellStart"/>
+      <w:r>
+        <w:rPr>
+          <w:b/>
+          <w:bCs/>
+        </w:rPr>
+        <w:t>Q3</w:t>
+      </w:r>
+      <w:proofErr w:type="spellEnd"/>
+      <w:r>
+        <w:rPr>
+          <w:b/>
+          <w:bCs/>
+        </w:rPr>
+        <w:t>: try again</w:t>
+      </w:r>
+    </w:p>
+    <w:p>
+      <w:proofErr w:type="spellStart"/>
+      <w:r>
+        <w:lastRenderedPageBreak/>
+        <w:t>dataclean</w:t>
+      </w:r>
+      <w:proofErr w:type="spellEnd"/>
+      <w:r>
+        <w:t xml:space="preserve"> = </w:t>
+      </w:r>
+      <w:proofErr w:type="spellStart"/>
+      <w:r>
+        <w:t>bcdata</w:t>
+      </w:r>
+      <w:proofErr w:type="spellEnd"/>
+      <w:r>
+        <w:t xml:space="preserve"> %&gt;% </w:t>
+      </w:r>
+    </w:p>
+    <w:p>
+      <w:r>
+        <w:t xml:space="preserve">  </w:t>
+      </w:r>
+      <w:proofErr w:type="gramStart"/>
+      <w:r>
+        <w:t>mutate(</w:t>
+      </w:r>
+      <w:proofErr w:type="gramEnd"/>
+      <w:r>
+        <w:t xml:space="preserve">classification = </w:t>
+      </w:r>
+      <w:proofErr w:type="spellStart"/>
+      <w:r>
+        <w:t>as.character</w:t>
+      </w:r>
+      <w:proofErr w:type="spellEnd"/>
+      <w:r>
+        <w:t>(classification)) %&gt;%</w:t>
+      </w:r>
+    </w:p>
+    <w:p>
+      <w:r>
+        <w:t xml:space="preserve">  </w:t>
+      </w:r>
+      <w:proofErr w:type="gramStart"/>
+      <w:r>
+        <w:t>mutate(</w:t>
+      </w:r>
+      <w:proofErr w:type="gramEnd"/>
+      <w:r>
+        <w:t>classification = recode(classification,</w:t>
+      </w:r>
+    </w:p>
+    <w:p>
+      <w:r>
+        <w:t xml:space="preserve">                       "1" = "Healthy Controls",</w:t>
+      </w:r>
+    </w:p>
+    <w:p>
+      <w:r>
+        <w:t xml:space="preserve">                       "2" = "Breast Cancer Patients")) %&gt;% </w:t>
+      </w:r>
+    </w:p>
+    <w:p>
+      <w:r>
+        <w:t xml:space="preserve">  </w:t>
+      </w:r>
+      <w:proofErr w:type="spellStart"/>
+      <w:r>
+        <w:t>group_</w:t>
+      </w:r>
+      <w:proofErr w:type="gramStart"/>
+      <w:r>
+        <w:t>by</w:t>
+      </w:r>
+      <w:proofErr w:type="spellEnd"/>
+      <w:r>
+        <w:t>(</w:t>
+      </w:r>
+      <w:proofErr w:type="spellStart"/>
+      <w:proofErr w:type="gramEnd"/>
+      <w:r>
+        <w:t>bmi_category</w:t>
+      </w:r>
+      <w:proofErr w:type="spellEnd"/>
+      <w:r>
+        <w:t>, classification) %&gt;%</w:t>
+      </w:r>
+    </w:p>
+    <w:p>
+      <w:r>
+        <w:t xml:space="preserve">  </w:t>
+      </w:r>
+      <w:proofErr w:type="gramStart"/>
+      <w:r>
+        <w:t>summarize(</w:t>
+      </w:r>
+      <w:proofErr w:type="gramEnd"/>
+      <w:r>
+        <w:t xml:space="preserve"> </w:t>
+      </w:r>
+    </w:p>
+    <w:p>
+      <w:r>
+        <w:t xml:space="preserve">    </w:t>
+      </w:r>
+      <w:proofErr w:type="spellStart"/>
+      <w:r>
+        <w:t>type_total</w:t>
+      </w:r>
+      <w:proofErr w:type="spellEnd"/>
+      <w:r>
+        <w:t xml:space="preserve"> = </w:t>
+      </w:r>
+      <w:proofErr w:type="gramStart"/>
+      <w:r>
+        <w:t>n(</w:t>
+      </w:r>
+      <w:proofErr w:type="gramEnd"/>
+      <w:r>
+        <w:t>),</w:t>
+      </w:r>
+    </w:p>
+    <w:p>
+      <w:r>
+        <w:t xml:space="preserve">    </w:t>
+      </w:r>
+      <w:proofErr w:type="spellStart"/>
+      <w:r>
+        <w:t>bmi_cat_total</w:t>
+      </w:r>
+      <w:proofErr w:type="spellEnd"/>
+      <w:r>
+        <w:t xml:space="preserve"> = sum(</w:t>
+      </w:r>
+      <w:proofErr w:type="spellStart"/>
+      <w:r>
+        <w:t>bmi_category</w:t>
+      </w:r>
+      <w:proofErr w:type="spellEnd"/>
+      <w:r>
+        <w:t>),</w:t>
+      </w:r>
+    </w:p>
+    <w:p>
+      <w:r>
+        <w:t xml:space="preserve">    proportion = ((100*(</w:t>
+      </w:r>
+      <w:proofErr w:type="spellStart"/>
+      <w:r>
+        <w:t>type_total</w:t>
+      </w:r>
+      <w:proofErr w:type="spellEnd"/>
+      <w:r>
+        <w:t>/</w:t>
+      </w:r>
+      <w:proofErr w:type="spellStart"/>
+      <w:r>
+        <w:t>bmi_cat_total</w:t>
+      </w:r>
+      <w:proofErr w:type="spellEnd"/>
+      <w:r>
+        <w:t>))</w:t>
+      </w:r>
+    </w:p>
+    <w:p>
+      <w:r>
+        <w:t xml:space="preserve">    ))</w:t>
+      </w:r>
+    </w:p>
+    <w:p/>
+    <w:p>
+      <w:pPr>
+        <w:rPr>
+          <w:b/>
+          <w:bCs/>
+        </w:rPr>
+      </w:pPr>
       <w:r>
         <w:rPr>
           <w:b/>
@@ -652,7 +679,7 @@
       </w:r>
     </w:p>
     <w:p>
-      <w:hyperlink r:id="rId4" w:history="1">
+      <w:hyperlink r:id="rId5" w:history="1">
         <w:r>
           <w:rPr>
             <w:rStyle w:val="Hyperlink"/>
@@ -677,7 +704,7 @@
       </w:r>
     </w:p>
     <w:p>
-      <w:hyperlink r:id="rId5" w:history="1">
+      <w:hyperlink r:id="rId6" w:history="1">
         <w:r>
           <w:rPr>
             <w:rStyle w:val="Hyperlink"/>
@@ -738,30 +765,14 @@
       </w:r>
     </w:p>
     <w:p>
-      <w:r>
-        <w:fldChar w:fldCharType="begin"/>
-      </w:r>
-      <w:r>
-        <w:instrText xml:space="preserve"> HYPERLINK "</w:instrText>
-      </w:r>
-      <w:r>
-        <w:instrText>https://www.rdocumentation.org/packages/Rcmdr/versions/2.5-3/topics/Confint</w:instrText>
-      </w:r>
-      <w:r>
-        <w:instrText xml:space="preserve">" </w:instrText>
-      </w:r>
-      <w:r>
-        <w:fldChar w:fldCharType="separate"/>
-      </w:r>
-      <w:r>
-        <w:rPr>
-          <w:rStyle w:val="Hyperlink"/>
-        </w:rPr>
-        <w:t>https://www.rdocumentation.org/packages/Rcmdr/versions/2.5-3/topics/Confint</w:t>
-      </w:r>
-      <w:r>
-        <w:fldChar w:fldCharType="end"/>
-      </w:r>
+      <w:hyperlink r:id="rId7" w:history="1">
+        <w:r>
+          <w:rPr>
+            <w:rStyle w:val="Hyperlink"/>
+          </w:rPr>
+          <w:t>https://www.rdocumentation.org/packages/Rcmdr/versions/2.5-3/topics/Confint</w:t>
+        </w:r>
+      </w:hyperlink>
       <w:r>
         <w:t xml:space="preserve"> </w:t>
       </w:r>
@@ -1192,7 +1203,6 @@
     <w:p>
       <w:proofErr w:type="spellStart"/>
       <w:r>
-        <w:lastRenderedPageBreak/>
         <w:t>bc</w:t>
       </w:r>
       <w:proofErr w:type="spellEnd"/>

</xml_diff>